<commit_message>
cleaning the code and adding some changes
</commit_message>
<xml_diff>
--- a/Math in Ml.docx
+++ b/Math in Ml.docx
@@ -159,7 +159,7 @@
           <w:sz w:val="40"/>
           <w:szCs w:val="40"/>
         </w:rPr>
-        <w:t>Ali Ghasemi (S289223)</w:t>
+        <w:t xml:space="preserve">Ali Ghasemi </w:t>
       </w:r>
     </w:p>
     <w:p>
@@ -7832,6 +7832,15 @@
       <w:pPr>
         <w:rPr>
           <w:rFonts w:asciiTheme="majorBidi" w:hAnsiTheme="majorBidi" w:cstheme="majorBidi"/>
+          <w:sz w:val="28"/>
+          <w:szCs w:val="28"/>
+        </w:rPr>
+      </w:pPr>
+    </w:p>
+    <w:p>
+      <w:pPr>
+        <w:rPr>
+          <w:rFonts w:asciiTheme="majorBidi" w:hAnsiTheme="majorBidi" w:cstheme="majorBidi"/>
           <w:b/>
           <w:bCs/>
           <w:sz w:val="28"/>
@@ -7865,7 +7874,7 @@
           <w:szCs w:val="28"/>
         </w:rPr>
         <w:drawing>
-          <wp:anchor distT="0" distB="0" distL="114300" distR="114300" simplePos="0" relativeHeight="251675648" behindDoc="1" locked="0" layoutInCell="1" allowOverlap="1" wp14:anchorId="3F55CAC2" wp14:editId="3832B141">
+          <wp:anchor distT="0" distB="0" distL="114300" distR="114300" simplePos="0" relativeHeight="251675648" behindDoc="1" locked="0" layoutInCell="1" allowOverlap="1" wp14:anchorId="3F55CAC2" wp14:editId="0EFA0322">
             <wp:simplePos x="0" y="0"/>
             <wp:positionH relativeFrom="margin">
               <wp:align>center</wp:align>

</xml_diff>